<commit_message>
reran models to get SSB projections using correct WAA matrix
</commit_message>
<xml_diff>
--- a/tables/tables.docx
+++ b/tables/tables.docx
@@ -782,7 +782,7 @@
               <w:jc w:val="right"/>
             </w:pPr>
             <w:r>
-              <w:t xml:space="preserve">1.0190</w:t>
+              <w:t xml:space="preserve">1.0166</w:t>
             </w:r>
           </w:p>
         </w:tc>
@@ -905,7 +905,7 @@
               <w:jc w:val="right"/>
             </w:pPr>
             <w:r>
-              <w:t xml:space="preserve">0.9014</w:t>
+              <w:t xml:space="preserve">0.8969</w:t>
             </w:r>
           </w:p>
         </w:tc>
@@ -1028,7 +1028,7 @@
               <w:jc w:val="right"/>
             </w:pPr>
             <w:r>
-              <w:t xml:space="preserve">0.1702</w:t>
+              <w:t xml:space="preserve">0.1656</w:t>
             </w:r>
           </w:p>
         </w:tc>
@@ -1151,7 +1151,7 @@
               <w:jc w:val="right"/>
             </w:pPr>
             <w:r>
-              <w:t xml:space="preserve">0.0384</w:t>
+              <w:t xml:space="preserve">0.0351</w:t>
             </w:r>
           </w:p>
         </w:tc>
@@ -1274,7 +1274,7 @@
               <w:jc w:val="right"/>
             </w:pPr>
             <w:r>
-              <w:t xml:space="preserve">0.0983</w:t>
+              <w:t xml:space="preserve">0.0952</w:t>
             </w:r>
           </w:p>
         </w:tc>
@@ -1397,7 +1397,7 @@
               <w:jc w:val="right"/>
             </w:pPr>
             <w:r>
-              <w:t xml:space="preserve">0.0583</w:t>
+              <w:t xml:space="preserve">0.0552</w:t>
             </w:r>
           </w:p>
         </w:tc>
@@ -2015,7 +2015,7 @@
               <w:jc w:val="right"/>
             </w:pPr>
             <w:r>
-              <w:t xml:space="preserve">1.0190</w:t>
+              <w:t xml:space="preserve">1.0166</w:t>
             </w:r>
           </w:p>
         </w:tc>
@@ -2138,7 +2138,7 @@
               <w:jc w:val="right"/>
             </w:pPr>
             <w:r>
-              <w:t xml:space="preserve">0.1827</w:t>
+              <w:t xml:space="preserve">0.1802</w:t>
             </w:r>
           </w:p>
         </w:tc>
@@ -2261,7 +2261,7 @@
               <w:jc w:val="right"/>
             </w:pPr>
             <w:r>
-              <w:t xml:space="preserve">0.1163</w:t>
+              <w:t xml:space="preserve">0.1083</w:t>
             </w:r>
           </w:p>
         </w:tc>
@@ -2384,7 +2384,7 @@
               <w:jc w:val="right"/>
             </w:pPr>
             <w:r>
-              <w:t xml:space="preserve">-0.1372</w:t>
+              <w:t xml:space="preserve">-0.1409</w:t>
             </w:r>
           </w:p>
         </w:tc>
@@ -2507,7 +2507,7 @@
               <w:jc w:val="right"/>
             </w:pPr>
             <w:r>
-              <w:t xml:space="preserve">0.0687</w:t>
+              <w:t xml:space="preserve">0.0664</w:t>
             </w:r>
           </w:p>
         </w:tc>
@@ -2884,7 +2884,7 @@
               <w:jc w:val="left"/>
             </w:pPr>
             <w:r>
-              <w:t xml:space="preserve">0.1212</w:t>
+              <w:t xml:space="preserve">0.1176</w:t>
             </w:r>
           </w:p>
         </w:tc>
@@ -2985,7 +2985,7 @@
               <w:jc w:val="left"/>
             </w:pPr>
             <w:r>
-              <w:t xml:space="preserve">0.027</w:t>
+              <w:t xml:space="preserve">0.0248</w:t>
             </w:r>
           </w:p>
         </w:tc>
@@ -3086,7 +3086,7 @@
               <w:jc w:val="left"/>
             </w:pPr>
             <w:r>
-              <w:t xml:space="preserve">0.0532</w:t>
+              <w:t xml:space="preserve">0.0505</w:t>
             </w:r>
           </w:p>
         </w:tc>
@@ -3191,587 +3191,11 @@
       <w:pPr>
         <w:pStyle w:val="Heading4"/>
       </w:pPr>
-      <w:bookmarkStart w:id="24" w:name="table-4.-naa-cpi."/>
-      <w:r>
-        <w:t xml:space="preserve">Table 4. NAA + CPI.</w:t>
+      <w:bookmarkStart w:id="24" w:name="table-5.-best-models-compare-ssb-predictions."/>
+      <w:r>
+        <w:t xml:space="preserve">Table 5. Best models, compare SSB predictions.</w:t>
       </w:r>
       <w:bookmarkEnd w:id="24"/>
-    </w:p>
-    <w:tbl>
-      <w:tblPr>
-        <w:tblStyle w:val="Table"/>
-        <w:tblW w:type="pct" w:w="0.0"/>
-        <w:tblLook w:firstRow="1"/>
-      </w:tblPr>
-      <w:tblGrid/>
-      <w:tr>
-        <w:trPr>
-          <w:cnfStyle w:firstRow="1"/>
-        </w:trPr>
-        <w:tc>
-          <w:tcPr>
-            <w:tcBorders>
-              <w:bottom w:val="single"/>
-            </w:tcBorders>
-            <w:vAlign w:val="bottom"/>
-          </w:tcPr>
-          <w:p>
-            <w:pPr>
-              <w:pStyle w:val="Compact"/>
-              <w:jc w:val="left"/>
-            </w:pPr>
-            <w:r>
-              <w:t xml:space="preserve">Model</w:t>
-            </w:r>
-          </w:p>
-        </w:tc>
-        <w:tc>
-          <w:tcPr>
-            <w:tcBorders>
-              <w:bottom w:val="single"/>
-            </w:tcBorders>
-            <w:vAlign w:val="bottom"/>
-          </w:tcPr>
-          <w:p>
-            <w:pPr>
-              <w:pStyle w:val="Compact"/>
-              <w:jc w:val="left"/>
-            </w:pPr>
-            <w:r>
-              <w:t xml:space="preserve">Random effects on NAA</w:t>
-            </w:r>
-          </w:p>
-        </w:tc>
-        <w:tc>
-          <w:tcPr>
-            <w:tcBorders>
-              <w:bottom w:val="single"/>
-            </w:tcBorders>
-            <w:vAlign w:val="bottom"/>
-          </w:tcPr>
-          <w:p>
-            <w:pPr>
-              <w:pStyle w:val="Compact"/>
-              <w:jc w:val="right"/>
-            </w:pPr>
-            <w:r>
-              <w:t xml:space="preserve">NLL</w:t>
-            </w:r>
-          </w:p>
-        </w:tc>
-        <w:tc>
-          <w:tcPr>
-            <w:tcBorders>
-              <w:bottom w:val="single"/>
-            </w:tcBorders>
-            <w:vAlign w:val="bottom"/>
-          </w:tcPr>
-          <w:p>
-            <w:pPr>
-              <w:pStyle w:val="Compact"/>
-              <w:jc w:val="right"/>
-            </w:pPr>
-            <m:oMath>
-              <m:r>
-                <m:t>Δ</m:t>
-              </m:r>
-              <m:r>
-                <m:t>A</m:t>
-              </m:r>
-              <m:r>
-                <m:t>I</m:t>
-              </m:r>
-              <m:r>
-                <m:t>C</m:t>
-              </m:r>
-            </m:oMath>
-          </w:p>
-        </w:tc>
-        <w:tc>
-          <w:tcPr>
-            <w:tcBorders>
-              <w:bottom w:val="single"/>
-            </w:tcBorders>
-            <w:vAlign w:val="bottom"/>
-          </w:tcPr>
-          <w:p>
-            <w:pPr>
-              <w:pStyle w:val="Compact"/>
-              <w:jc w:val="right"/>
-            </w:pPr>
-            <w:r>
-              <w:t xml:space="preserve">AIC</w:t>
-            </w:r>
-          </w:p>
-        </w:tc>
-        <w:tc>
-          <w:tcPr>
-            <w:tcBorders>
-              <w:bottom w:val="single"/>
-            </w:tcBorders>
-            <w:vAlign w:val="bottom"/>
-          </w:tcPr>
-          <w:p>
-            <w:pPr>
-              <w:pStyle w:val="Compact"/>
-              <w:jc w:val="right"/>
-            </w:pPr>
-            <m:oMath>
-              <m:sSub>
-                <m:e>
-                  <m:r>
-                    <m:t>ρ</m:t>
-                  </m:r>
-                </m:e>
-                <m:sub>
-                  <m:r>
-                    <m:t>R</m:t>
-                  </m:r>
-                </m:sub>
-              </m:sSub>
-            </m:oMath>
-          </w:p>
-        </w:tc>
-        <w:tc>
-          <w:tcPr>
-            <w:tcBorders>
-              <w:bottom w:val="single"/>
-            </w:tcBorders>
-            <w:vAlign w:val="bottom"/>
-          </w:tcPr>
-          <w:p>
-            <w:pPr>
-              <w:pStyle w:val="Compact"/>
-              <w:jc w:val="right"/>
-            </w:pPr>
-            <m:oMath>
-              <m:sSub>
-                <m:e>
-                  <m:r>
-                    <m:t>ρ</m:t>
-                  </m:r>
-                </m:e>
-                <m:sub>
-                  <m:r>
-                    <m:t>S</m:t>
-                  </m:r>
-                  <m:r>
-                    <m:t>S</m:t>
-                  </m:r>
-                  <m:r>
-                    <m:t>B</m:t>
-                  </m:r>
-                </m:sub>
-              </m:sSub>
-            </m:oMath>
-          </w:p>
-        </w:tc>
-        <w:tc>
-          <w:tcPr>
-            <w:tcBorders>
-              <w:bottom w:val="single"/>
-            </w:tcBorders>
-            <w:vAlign w:val="bottom"/>
-          </w:tcPr>
-          <w:p>
-            <w:pPr>
-              <w:pStyle w:val="Compact"/>
-              <w:jc w:val="right"/>
-            </w:pPr>
-            <m:oMath>
-              <m:sSub>
-                <m:e>
-                  <m:r>
-                    <m:t>ρ</m:t>
-                  </m:r>
-                </m:e>
-                <m:sub>
-                  <m:r>
-                    <m:t>F</m:t>
-                  </m:r>
-                </m:sub>
-              </m:sSub>
-            </m:oMath>
-          </w:p>
-        </w:tc>
-      </w:tr>
-      <w:tr>
-        <w:tc>
-          <w:p>
-            <w:pPr>
-              <w:pStyle w:val="Compact"/>
-              <w:jc w:val="left"/>
-            </w:pPr>
-            <w:r>
-              <w:t xml:space="preserve">NAA-CPI-1</w:t>
-            </w:r>
-          </w:p>
-        </w:tc>
-        <w:tc>
-          <w:p>
-            <w:pPr>
-              <w:pStyle w:val="Compact"/>
-              <w:jc w:val="left"/>
-            </w:pPr>
-            <w:r>
-              <w:t xml:space="preserve">IID</w:t>
-            </w:r>
-          </w:p>
-        </w:tc>
-        <w:tc>
-          <w:p>
-            <w:pPr>
-              <w:pStyle w:val="Compact"/>
-              <w:jc w:val="right"/>
-            </w:pPr>
-            <w:r>
-              <w:t xml:space="preserve">-978.419</w:t>
-            </w:r>
-          </w:p>
-        </w:tc>
-        <w:tc>
-          <w:p>
-            <w:pPr>
-              <w:pStyle w:val="Compact"/>
-              <w:jc w:val="right"/>
-            </w:pPr>
-            <w:r>
-              <w:t xml:space="preserve">23.7</w:t>
-            </w:r>
-          </w:p>
-        </w:tc>
-        <w:tc>
-          <w:p>
-            <w:pPr>
-              <w:pStyle w:val="Compact"/>
-              <w:jc w:val="right"/>
-            </w:pPr>
-            <w:r>
-              <w:t xml:space="preserve">-1790.8</w:t>
-            </w:r>
-          </w:p>
-        </w:tc>
-        <w:tc>
-          <w:p>
-            <w:pPr>
-              <w:pStyle w:val="Compact"/>
-              <w:jc w:val="right"/>
-            </w:pPr>
-            <w:r>
-              <w:t xml:space="preserve">0.6474</w:t>
-            </w:r>
-          </w:p>
-        </w:tc>
-        <w:tc>
-          <w:p>
-            <w:pPr>
-              <w:pStyle w:val="Compact"/>
-              <w:jc w:val="right"/>
-            </w:pPr>
-            <w:r>
-              <w:t xml:space="preserve">0.1634</w:t>
-            </w:r>
-          </w:p>
-        </w:tc>
-        <w:tc>
-          <w:p>
-            <w:pPr>
-              <w:pStyle w:val="Compact"/>
-              <w:jc w:val="right"/>
-            </w:pPr>
-            <w:r>
-              <w:t xml:space="preserve">-0.0950</w:t>
-            </w:r>
-          </w:p>
-        </w:tc>
-      </w:tr>
-      <w:tr>
-        <w:tc>
-          <w:p>
-            <w:pPr>
-              <w:pStyle w:val="Compact"/>
-              <w:jc w:val="left"/>
-            </w:pPr>
-            <w:r>
-              <w:t xml:space="preserve">NAA-CPI-2</w:t>
-            </w:r>
-          </w:p>
-        </w:tc>
-        <w:tc>
-          <w:p>
-            <w:pPr>
-              <w:pStyle w:val="Compact"/>
-              <w:jc w:val="left"/>
-            </w:pPr>
-            <w:r>
-              <w:t xml:space="preserve">ar1_a</w:t>
-            </w:r>
-          </w:p>
-        </w:tc>
-        <w:tc>
-          <w:p>
-            <w:pPr>
-              <w:pStyle w:val="Compact"/>
-              <w:jc w:val="right"/>
-            </w:pPr>
-            <w:r>
-              <w:t xml:space="preserve">-986.085</w:t>
-            </w:r>
-          </w:p>
-        </w:tc>
-        <w:tc>
-          <w:p>
-            <w:pPr>
-              <w:pStyle w:val="Compact"/>
-              <w:jc w:val="right"/>
-            </w:pPr>
-            <w:r>
-              <w:t xml:space="preserve">10.3</w:t>
-            </w:r>
-          </w:p>
-        </w:tc>
-        <w:tc>
-          <w:p>
-            <w:pPr>
-              <w:pStyle w:val="Compact"/>
-              <w:jc w:val="right"/>
-            </w:pPr>
-            <w:r>
-              <w:t xml:space="preserve">-1804.2</w:t>
-            </w:r>
-          </w:p>
-        </w:tc>
-        <w:tc>
-          <w:p>
-            <w:pPr>
-              <w:pStyle w:val="Compact"/>
-              <w:jc w:val="right"/>
-            </w:pPr>
-            <w:r>
-              <w:t xml:space="preserve">0.3926</w:t>
-            </w:r>
-          </w:p>
-        </w:tc>
-        <w:tc>
-          <w:p>
-            <w:pPr>
-              <w:pStyle w:val="Compact"/>
-              <w:jc w:val="right"/>
-            </w:pPr>
-            <w:r>
-              <w:t xml:space="preserve">0.0626</w:t>
-            </w:r>
-          </w:p>
-        </w:tc>
-        <w:tc>
-          <w:p>
-            <w:pPr>
-              <w:pStyle w:val="Compact"/>
-              <w:jc w:val="right"/>
-            </w:pPr>
-            <w:r>
-              <w:t xml:space="preserve">-0.0029</w:t>
-            </w:r>
-          </w:p>
-        </w:tc>
-      </w:tr>
-      <w:tr>
-        <w:tc>
-          <w:p>
-            <w:pPr>
-              <w:pStyle w:val="Compact"/>
-              <w:jc w:val="left"/>
-            </w:pPr>
-            <w:r>
-              <w:t xml:space="preserve">NAA-CPI-3</w:t>
-            </w:r>
-          </w:p>
-        </w:tc>
-        <w:tc>
-          <w:p>
-            <w:pPr>
-              <w:pStyle w:val="Compact"/>
-              <w:jc w:val="left"/>
-            </w:pPr>
-            <w:r>
-              <w:t xml:space="preserve">ar1_y</w:t>
-            </w:r>
-          </w:p>
-        </w:tc>
-        <w:tc>
-          <w:p>
-            <w:pPr>
-              <w:pStyle w:val="Compact"/>
-              <w:jc w:val="right"/>
-            </w:pPr>
-            <w:r>
-              <w:t xml:space="preserve">-989.044</w:t>
-            </w:r>
-          </w:p>
-        </w:tc>
-        <w:tc>
-          <w:p>
-            <w:pPr>
-              <w:pStyle w:val="Compact"/>
-              <w:jc w:val="right"/>
-            </w:pPr>
-            <w:r>
-              <w:t xml:space="preserve">4.4</w:t>
-            </w:r>
-          </w:p>
-        </w:tc>
-        <w:tc>
-          <w:p>
-            <w:pPr>
-              <w:pStyle w:val="Compact"/>
-              <w:jc w:val="right"/>
-            </w:pPr>
-            <w:r>
-              <w:t xml:space="preserve">-1810.1</w:t>
-            </w:r>
-          </w:p>
-        </w:tc>
-        <w:tc>
-          <w:p>
-            <w:pPr>
-              <w:pStyle w:val="Compact"/>
-              <w:jc w:val="right"/>
-            </w:pPr>
-            <w:r>
-              <w:t xml:space="preserve">0.5592</w:t>
-            </w:r>
-          </w:p>
-        </w:tc>
-        <w:tc>
-          <w:p>
-            <w:pPr>
-              <w:pStyle w:val="Compact"/>
-              <w:jc w:val="right"/>
-            </w:pPr>
-            <w:r>
-              <w:t xml:space="preserve">0.1188</w:t>
-            </w:r>
-          </w:p>
-        </w:tc>
-        <w:tc>
-          <w:p>
-            <w:pPr>
-              <w:pStyle w:val="Compact"/>
-              <w:jc w:val="right"/>
-            </w:pPr>
-            <w:r>
-              <w:t xml:space="preserve">-0.0567</w:t>
-            </w:r>
-          </w:p>
-        </w:tc>
-      </w:tr>
-      <w:tr>
-        <w:tc>
-          <w:p>
-            <w:pPr>
-              <w:pStyle w:val="Compact"/>
-              <w:jc w:val="left"/>
-            </w:pPr>
-            <w:r>
-              <w:t xml:space="preserve">NAA-CPI-4</w:t>
-            </w:r>
-          </w:p>
-        </w:tc>
-        <w:tc>
-          <w:p>
-            <w:pPr>
-              <w:pStyle w:val="Compact"/>
-              <w:jc w:val="left"/>
-            </w:pPr>
-            <w:r>
-              <w:t xml:space="preserve">2D AR1</w:t>
-            </w:r>
-          </w:p>
-        </w:tc>
-        <w:tc>
-          <w:p>
-            <w:pPr>
-              <w:pStyle w:val="Compact"/>
-              <w:jc w:val="right"/>
-            </w:pPr>
-            <w:r>
-              <w:t xml:space="preserve">-992.244</w:t>
-            </w:r>
-          </w:p>
-        </w:tc>
-        <w:tc>
-          <w:p>
-            <w:pPr>
-              <w:pStyle w:val="Compact"/>
-              <w:jc w:val="right"/>
-            </w:pPr>
-            <w:r>
-              <w:t xml:space="preserve">0.0</w:t>
-            </w:r>
-          </w:p>
-        </w:tc>
-        <w:tc>
-          <w:p>
-            <w:pPr>
-              <w:pStyle w:val="Compact"/>
-              <w:jc w:val="right"/>
-            </w:pPr>
-            <w:r>
-              <w:t xml:space="preserve">-1814.5</w:t>
-            </w:r>
-          </w:p>
-        </w:tc>
-        <w:tc>
-          <w:p>
-            <w:pPr>
-              <w:pStyle w:val="Compact"/>
-              <w:jc w:val="right"/>
-            </w:pPr>
-            <w:r>
-              <w:t xml:space="preserve">0.4479</w:t>
-            </w:r>
-          </w:p>
-        </w:tc>
-        <w:tc>
-          <w:p>
-            <w:pPr>
-              <w:pStyle w:val="Compact"/>
-              <w:jc w:val="right"/>
-            </w:pPr>
-            <w:r>
-              <w:t xml:space="preserve">0.0781</w:t>
-            </w:r>
-          </w:p>
-        </w:tc>
-        <w:tc>
-          <w:p>
-            <w:pPr>
-              <w:pStyle w:val="Compact"/>
-              <w:jc w:val="right"/>
-            </w:pPr>
-            <w:r>
-              <w:t xml:space="preserve">-0.0189</w:t>
-            </w:r>
-          </w:p>
-        </w:tc>
-      </w:tr>
-    </w:tbl>
-    <w:p>
-      <w:r>
-        <w:pict>
-          <v:rect style="width:0;height:1.5pt" o:hralign="center" o:hrstd="t" o:hr="t"/>
-        </w:pict>
-      </w:r>
-    </w:p>
-    <w:p>
-      <w:pPr>
-        <w:pStyle w:val="Heading4"/>
-      </w:pPr>
-      <w:bookmarkStart w:id="25" w:name="table-5.-best-models-with-cpi-fit-so-can-compare-aic-f0-in-projections-so-can-compare-ssb-predictions."/>
-      <w:r>
-        <w:t xml:space="preserve">Table 5. Best models with CPI fit so can compare AIC, F=0 in projections so can compare SSB predictions.</w:t>
-      </w:r>
-      <w:bookmarkEnd w:id="25"/>
     </w:p>
     <w:tbl>
       <w:tblPr>
@@ -4140,7 +3564,7 @@
               <w:jc w:val="right"/>
             </w:pPr>
             <w:r>
-              <w:t xml:space="preserve">1.22</w:t>
+              <w:t xml:space="preserve">1.15</w:t>
             </w:r>
           </w:p>
         </w:tc>
@@ -4195,7 +3619,7 @@
               <w:jc w:val="right"/>
             </w:pPr>
             <w:r>
-              <w:t xml:space="preserve">1.0190</w:t>
+              <w:t xml:space="preserve">1.0166</w:t>
             </w:r>
           </w:p>
         </w:tc>
@@ -4217,29 +3641,29 @@
               <w:jc w:val="left"/>
             </w:pPr>
             <w:r>
-              <w:t xml:space="preserve">312 (194, 500)</w:t>
-            </w:r>
-          </w:p>
-        </w:tc>
-        <w:tc>
-          <w:p>
-            <w:pPr>
-              <w:pStyle w:val="Compact"/>
-              <w:jc w:val="left"/>
-            </w:pPr>
-            <w:r>
-              <w:t xml:space="preserve">1151 (117, 11282)</w:t>
-            </w:r>
-          </w:p>
-        </w:tc>
-        <w:tc>
-          <w:p>
-            <w:pPr>
-              <w:pStyle w:val="Compact"/>
-              <w:jc w:val="left"/>
-            </w:pPr>
-            <w:r>
-              <w:t xml:space="preserve">2324 (294, 18377)</w:t>
+              <w:t xml:space="preserve">288 (182, 456)</w:t>
+            </w:r>
+          </w:p>
+        </w:tc>
+        <w:tc>
+          <w:p>
+            <w:pPr>
+              <w:pStyle w:val="Compact"/>
+              <w:jc w:val="left"/>
+            </w:pPr>
+            <w:r>
+              <w:t xml:space="preserve">1029 (113, 9386)</w:t>
+            </w:r>
+          </w:p>
+        </w:tc>
+        <w:tc>
+          <w:p>
+            <w:pPr>
+              <w:pStyle w:val="Compact"/>
+              <w:jc w:val="left"/>
+            </w:pPr>
+            <w:r>
+              <w:t xml:space="preserve">2141 (271, 16939)</w:t>
             </w:r>
           </w:p>
         </w:tc>
@@ -4296,7 +3720,7 @@
               <w:jc w:val="right"/>
             </w:pPr>
             <w:r>
-              <w:t xml:space="preserve">0.24</w:t>
+              <w:t xml:space="preserve">0.23</w:t>
             </w:r>
           </w:p>
         </w:tc>
@@ -4351,7 +3775,7 @@
               <w:jc w:val="right"/>
             </w:pPr>
             <w:r>
-              <w:t xml:space="preserve">0.1702</w:t>
+              <w:t xml:space="preserve">0.1656</w:t>
             </w:r>
           </w:p>
         </w:tc>
@@ -4373,29 +3797,29 @@
               <w:jc w:val="left"/>
             </w:pPr>
             <w:r>
-              <w:t xml:space="preserve">482 (201, 1153)</w:t>
-            </w:r>
-          </w:p>
-        </w:tc>
-        <w:tc>
-          <w:p>
-            <w:pPr>
-              <w:pStyle w:val="Compact"/>
-              <w:jc w:val="left"/>
-            </w:pPr>
-            <w:r>
-              <w:t xml:space="preserve">1556 (233, 10384)</w:t>
-            </w:r>
-          </w:p>
-        </w:tc>
-        <w:tc>
-          <w:p>
-            <w:pPr>
-              <w:pStyle w:val="Compact"/>
-              <w:jc w:val="left"/>
-            </w:pPr>
-            <w:r>
-              <w:t xml:space="preserve">2793 (466, 16722)</w:t>
+              <w:t xml:space="preserve">439 (186, 1037)</w:t>
+            </w:r>
+          </w:p>
+        </w:tc>
+        <w:tc>
+          <w:p>
+            <w:pPr>
+              <w:pStyle w:val="Compact"/>
+              <w:jc w:val="left"/>
+            </w:pPr>
+            <w:r>
+              <w:t xml:space="preserve">1389 (219, 8817)</w:t>
+            </w:r>
+          </w:p>
+        </w:tc>
+        <w:tc>
+          <w:p>
+            <w:pPr>
+              <w:pStyle w:val="Compact"/>
+              <w:jc w:val="left"/>
+            </w:pPr>
+            <w:r>
+              <w:t xml:space="preserve">2561 (426, 15386)</w:t>
             </w:r>
           </w:p>
         </w:tc>
@@ -4452,7 +3876,7 @@
               <w:jc w:val="right"/>
             </w:pPr>
             <w:r>
-              <w:t xml:space="preserve">0.72</w:t>
+              <w:t xml:space="preserve">0.70</w:t>
             </w:r>
           </w:p>
         </w:tc>
@@ -4507,7 +3931,7 @@
               <w:jc w:val="right"/>
             </w:pPr>
             <w:r>
-              <w:t xml:space="preserve">0.0583</w:t>
+              <w:t xml:space="preserve">0.0552</w:t>
             </w:r>
           </w:p>
         </w:tc>
@@ -4529,29 +3953,29 @@
               <w:jc w:val="left"/>
             </w:pPr>
             <w:r>
-              <w:t xml:space="preserve">298 (119, 745)</w:t>
-            </w:r>
-          </w:p>
-        </w:tc>
-        <w:tc>
-          <w:p>
-            <w:pPr>
-              <w:pStyle w:val="Compact"/>
-              <w:jc w:val="left"/>
-            </w:pPr>
-            <w:r>
-              <w:t xml:space="preserve">602 (119, 3042)</w:t>
-            </w:r>
-          </w:p>
-        </w:tc>
-        <w:tc>
-          <w:p>
-            <w:pPr>
-              <w:pStyle w:val="Compact"/>
-              <w:jc w:val="left"/>
-            </w:pPr>
-            <w:r>
-              <w:t xml:space="preserve">1133 (154, 8342)</w:t>
+              <w:t xml:space="preserve">273 (111, 674)</w:t>
+            </w:r>
+          </w:p>
+        </w:tc>
+        <w:tc>
+          <w:p>
+            <w:pPr>
+              <w:pStyle w:val="Compact"/>
+              <w:jc w:val="left"/>
+            </w:pPr>
+            <w:r>
+              <w:t xml:space="preserve">545 (111, 2671)</w:t>
+            </w:r>
+          </w:p>
+        </w:tc>
+        <w:tc>
+          <w:p>
+            <w:pPr>
+              <w:pStyle w:val="Compact"/>
+              <w:jc w:val="left"/>
+            </w:pPr>
+            <w:r>
+              <w:t xml:space="preserve">1031 (142, 7504)</w:t>
             </w:r>
           </w:p>
         </w:tc>
@@ -4608,7 +4032,7 @@
               <w:jc w:val="right"/>
             </w:pPr>
             <w:r>
-              <w:t xml:space="preserve">7.65</w:t>
+              <w:t xml:space="preserve">7.43</w:t>
             </w:r>
           </w:p>
         </w:tc>
@@ -4663,7 +4087,7 @@
               <w:jc w:val="right"/>
             </w:pPr>
             <w:r>
-              <w:t xml:space="preserve">0.1827</w:t>
+              <w:t xml:space="preserve">0.1802</w:t>
             </w:r>
           </w:p>
         </w:tc>
@@ -4685,29 +4109,29 @@
               <w:jc w:val="left"/>
             </w:pPr>
             <w:r>
-              <w:t xml:space="preserve">250 (71, 884)</w:t>
-            </w:r>
-          </w:p>
-        </w:tc>
-        <w:tc>
-          <w:p>
-            <w:pPr>
-              <w:pStyle w:val="Compact"/>
-              <w:jc w:val="left"/>
-            </w:pPr>
-            <w:r>
-              <w:t xml:space="preserve">1972 (231, 16873)</w:t>
-            </w:r>
-          </w:p>
-        </w:tc>
-        <w:tc>
-          <w:p>
-            <w:pPr>
-              <w:pStyle w:val="Compact"/>
-              <w:jc w:val="left"/>
-            </w:pPr>
-            <w:r>
-              <w:t xml:space="preserve">4512 (764, 26638)</w:t>
+              <w:t xml:space="preserve">233 (67, 804)</w:t>
+            </w:r>
+          </w:p>
+        </w:tc>
+        <w:tc>
+          <w:p>
+            <w:pPr>
+              <w:pStyle w:val="Compact"/>
+              <w:jc w:val="left"/>
+            </w:pPr>
+            <w:r>
+              <w:t xml:space="preserve">1733 (209, 14377)</w:t>
+            </w:r>
+          </w:p>
+        </w:tc>
+        <w:tc>
+          <w:p>
+            <w:pPr>
+              <w:pStyle w:val="Compact"/>
+              <w:jc w:val="left"/>
+            </w:pPr>
+            <w:r>
+              <w:t xml:space="preserve">4136 (692, 24720)</w:t>
             </w:r>
           </w:p>
         </w:tc>
@@ -4764,7 +4188,7 @@
               <w:jc w:val="right"/>
             </w:pPr>
             <w:r>
-              <w:t xml:space="preserve">8.10</w:t>
+              <w:t xml:space="preserve">7.55</w:t>
             </w:r>
           </w:p>
         </w:tc>
@@ -4819,7 +4243,7 @@
               <w:jc w:val="right"/>
             </w:pPr>
             <w:r>
-              <w:t xml:space="preserve">0.0687</w:t>
+              <w:t xml:space="preserve">0.0664</w:t>
             </w:r>
           </w:p>
         </w:tc>
@@ -4841,29 +4265,29 @@
               <w:jc w:val="left"/>
             </w:pPr>
             <w:r>
-              <w:t xml:space="preserve">203 (79, 518)</w:t>
-            </w:r>
-          </w:p>
-        </w:tc>
-        <w:tc>
-          <w:p>
-            <w:pPr>
-              <w:pStyle w:val="Compact"/>
-              <w:jc w:val="left"/>
-            </w:pPr>
-            <w:r>
-              <w:t xml:space="preserve">704 (45, 11091)</w:t>
-            </w:r>
-          </w:p>
-        </w:tc>
-        <w:tc>
-          <w:p>
-            <w:pPr>
-              <w:pStyle w:val="Compact"/>
-              <w:jc w:val="left"/>
-            </w:pPr>
-            <w:r>
-              <w:t xml:space="preserve">1782 (127, 24955)</w:t>
+              <w:t xml:space="preserve">191 (77, 476)</w:t>
+            </w:r>
+          </w:p>
+        </w:tc>
+        <w:tc>
+          <w:p>
+            <w:pPr>
+              <w:pStyle w:val="Compact"/>
+              <w:jc w:val="left"/>
+            </w:pPr>
+            <w:r>
+              <w:t xml:space="preserve">628 (43, 9255)</w:t>
+            </w:r>
+          </w:p>
+        </w:tc>
+        <w:tc>
+          <w:p>
+            <w:pPr>
+              <w:pStyle w:val="Compact"/>
+              <w:jc w:val="left"/>
+            </w:pPr>
+            <w:r>
+              <w:t xml:space="preserve">1611 (115, 22625)</w:t>
             </w:r>
           </w:p>
         </w:tc>
@@ -4920,7 +4344,7 @@
               <w:jc w:val="right"/>
             </w:pPr>
             <w:r>
-              <w:t xml:space="preserve">1.06</w:t>
+              <w:t xml:space="preserve">0.96</w:t>
             </w:r>
           </w:p>
         </w:tc>
@@ -4975,7 +4399,7 @@
               <w:jc w:val="right"/>
             </w:pPr>
             <w:r>
-              <w:t xml:space="preserve">0.0270</w:t>
+              <w:t xml:space="preserve">0.0248</w:t>
             </w:r>
           </w:p>
         </w:tc>
@@ -4997,29 +4421,29 @@
               <w:jc w:val="left"/>
             </w:pPr>
             <w:r>
-              <w:t xml:space="preserve">185 (67, 510)</w:t>
-            </w:r>
-          </w:p>
-        </w:tc>
-        <w:tc>
-          <w:p>
-            <w:pPr>
-              <w:pStyle w:val="Compact"/>
-              <w:jc w:val="left"/>
-            </w:pPr>
-            <w:r>
-              <w:t xml:space="preserve">383 (28, 5163)</w:t>
-            </w:r>
-          </w:p>
-        </w:tc>
-        <w:tc>
-          <w:p>
-            <w:pPr>
-              <w:pStyle w:val="Compact"/>
-              <w:jc w:val="left"/>
-            </w:pPr>
-            <w:r>
-              <w:t xml:space="preserve">793 (39, 16020)</w:t>
+              <w:t xml:space="preserve">174 (65, 470)</w:t>
+            </w:r>
+          </w:p>
+        </w:tc>
+        <w:tc>
+          <w:p>
+            <w:pPr>
+              <w:pStyle w:val="Compact"/>
+              <w:jc w:val="left"/>
+            </w:pPr>
+            <w:r>
+              <w:t xml:space="preserve">346 (28, 4305)</w:t>
+            </w:r>
+          </w:p>
+        </w:tc>
+        <w:tc>
+          <w:p>
+            <w:pPr>
+              <w:pStyle w:val="Compact"/>
+              <w:jc w:val="left"/>
+            </w:pPr>
+            <w:r>
+              <w:t xml:space="preserve">715 (36, 14166)</w:t>
             </w:r>
           </w:p>
         </w:tc>
@@ -5076,7 +4500,7 @@
               <w:jc w:val="right"/>
             </w:pPr>
             <w:r>
-              <w:t xml:space="preserve">1.28</w:t>
+              <w:t xml:space="preserve">1.23</w:t>
             </w:r>
           </w:p>
         </w:tc>
@@ -5131,7 +4555,7 @@
               <w:jc w:val="right"/>
             </w:pPr>
             <w:r>
-              <w:t xml:space="preserve">0.0532</w:t>
+              <w:t xml:space="preserve">0.0505</w:t>
             </w:r>
           </w:p>
         </w:tc>
@@ -5153,29 +4577,29 @@
               <w:jc w:val="left"/>
             </w:pPr>
             <w:r>
-              <w:t xml:space="preserve">318 (120, 844)</w:t>
-            </w:r>
-          </w:p>
-        </w:tc>
-        <w:tc>
-          <w:p>
-            <w:pPr>
-              <w:pStyle w:val="Compact"/>
-              <w:jc w:val="left"/>
-            </w:pPr>
-            <w:r>
-              <w:t xml:space="preserve">680 (138, 3352)</w:t>
-            </w:r>
-          </w:p>
-        </w:tc>
-        <w:tc>
-          <w:p>
-            <w:pPr>
-              <w:pStyle w:val="Compact"/>
-              <w:jc w:val="left"/>
-            </w:pPr>
-            <w:r>
-              <w:t xml:space="preserve">1279 (164, 9981)</w:t>
+              <w:t xml:space="preserve">294 (113, 766)</w:t>
+            </w:r>
+          </w:p>
+        </w:tc>
+        <w:tc>
+          <w:p>
+            <w:pPr>
+              <w:pStyle w:val="Compact"/>
+              <w:jc w:val="left"/>
+            </w:pPr>
+            <w:r>
+              <w:t xml:space="preserve">615 (130, 2917)</w:t>
+            </w:r>
+          </w:p>
+        </w:tc>
+        <w:tc>
+          <w:p>
+            <w:pPr>
+              <w:pStyle w:val="Compact"/>
+              <w:jc w:val="left"/>
+            </w:pPr>
+            <w:r>
+              <w:t xml:space="preserve">1168 (152, 8958)</w:t>
             </w:r>
           </w:p>
         </w:tc>

</xml_diff>